<commit_message>
update PlayerFeedback document for August 16, August 21, August 22 play sessions. Add gameplay idea document
</commit_message>
<xml_diff>
--- a/RulesSheet.docx
+++ b/RulesSheet.docx
@@ -3,6 +3,32 @@
 <w:document xmlns:mc="http://schemas.openxmlformats.org/markup-compatibility/2006" xmlns:o="urn:schemas-microsoft-com:office:office" xmlns:r="http://schemas.openxmlformats.org/officeDocument/2006/relationships" xmlns:m="http://schemas.openxmlformats.org/officeDocument/2006/math" xmlns:v="urn:schemas-microsoft-com:vml" xmlns:wp="http://schemas.openxmlformats.org/drawingml/2006/wordprocessingDrawing" xmlns:w10="urn:schemas-microsoft-com:office:word" xmlns:w="http://schemas.openxmlformats.org/wordprocessingml/2006/main" xmlns:wne="http://schemas.microsoft.com/office/word/2006/wordml" xmlns:sl="http://schemas.openxmlformats.org/schemaLibrary/2006/main" xmlns:a="http://schemas.openxmlformats.org/drawingml/2006/main" xmlns:pic="http://schemas.openxmlformats.org/drawingml/2006/picture" xmlns:c="http://schemas.openxmlformats.org/drawingml/2006/chart" xmlns:lc="http://schemas.openxmlformats.org/drawingml/2006/lockedCanvas" xmlns:dgm="http://schemas.openxmlformats.org/drawingml/2006/diagram" xmlns:wps="http://schemas.microsoft.com/office/word/2010/wordprocessingShape" xmlns:wpg="http://schemas.microsoft.com/office/word/2010/wordprocessingGroup">
   <w:background w:color="FFFFFF"/>
   <w:body>
+    <w:p>
+      <w:pPr>
+        <w:contextualSpacing w:val="0"/>
+        <w:jc w:val="right"/>
+      </w:pPr>
+      <w:r>
+        <w:rPr>
+          <w:rFonts w:ascii="Play" w:cs="Play" w:eastAsia="Play" w:hAnsi="Play"/>
+          <w:sz w:val="16"/>
+          <w:szCs w:val="16"/>
+          <w:rtl w:val="0"/>
+        </w:rPr>
+        <w:t xml:space="preserve">version 1.01 [ August 22nd, 2015 ]</w:t>
+      </w:r>
+    </w:p>
+    <w:p>
+      <w:pPr>
+        <w:contextualSpacing w:val="0"/>
+        <w:jc w:val="right"/>
+      </w:pPr>
+      <w:r>
+        <w:rPr>
+          <w:rtl w:val="0"/>
+        </w:rPr>
+      </w:r>
+    </w:p>
     <w:p>
       <w:pPr>
         <w:contextualSpacing w:val="0"/>
@@ -2752,6 +2778,340 @@
               <w:right w:w="100.0" w:type="dxa"/>
             </w:tcMar>
           </w:tcPr>
+          <w:p>
+            <w:pPr>
+              <w:contextualSpacing w:val="0"/>
+            </w:pPr>
+            <w:r>
+              <w:rPr>
+                <w:rFonts w:ascii="Play" w:cs="Play" w:eastAsia="Play" w:hAnsi="Play"/>
+                <w:sz w:val="24"/>
+                <w:szCs w:val="24"/>
+                <w:rtl w:val="0"/>
+              </w:rPr>
+              <w:t xml:space="preserve">[ heat cards ] ( 24 )</w:t>
+            </w:r>
+          </w:p>
+          <w:p>
+            <w:pPr>
+              <w:contextualSpacing w:val="0"/>
+            </w:pPr>
+            <w:r>
+              <w:rPr>
+                <w:rFonts w:ascii="Play" w:cs="Play" w:eastAsia="Play" w:hAnsi="Play"/>
+                <w:sz w:val="24"/>
+                <w:szCs w:val="24"/>
+                <w:rtl w:val="0"/>
+              </w:rPr>
+              <w:t xml:space="preserve">12x coal</w:t>
+            </w:r>
+          </w:p>
+          <w:p>
+            <w:pPr>
+              <w:contextualSpacing w:val="0"/>
+            </w:pPr>
+            <w:r>
+              <w:rPr>
+                <w:rFonts w:ascii="Play" w:cs="Play" w:eastAsia="Play" w:hAnsi="Play"/>
+                <w:sz w:val="24"/>
+                <w:szCs w:val="24"/>
+                <w:rtl w:val="0"/>
+              </w:rPr>
+              <w:t xml:space="preserve">5x coal duo</w:t>
+            </w:r>
+          </w:p>
+          <w:p>
+            <w:pPr>
+              <w:contextualSpacing w:val="0"/>
+            </w:pPr>
+            <w:r>
+              <w:rPr>
+                <w:rFonts w:ascii="Play" w:cs="Play" w:eastAsia="Play" w:hAnsi="Play"/>
+                <w:sz w:val="24"/>
+                <w:szCs w:val="24"/>
+                <w:rtl w:val="0"/>
+              </w:rPr>
+              <w:t xml:space="preserve">3x coal trio</w:t>
+            </w:r>
+          </w:p>
+          <w:p>
+            <w:pPr>
+              <w:contextualSpacing w:val="0"/>
+            </w:pPr>
+            <w:r>
+              <w:rPr>
+                <w:rFonts w:ascii="Play" w:cs="Play" w:eastAsia="Play" w:hAnsi="Play"/>
+                <w:sz w:val="24"/>
+                <w:szCs w:val="24"/>
+                <w:rtl w:val="0"/>
+              </w:rPr>
+              <w:t xml:space="preserve">4x fire log</w:t>
+            </w:r>
+          </w:p>
+          <w:p>
+            <w:pPr>
+              <w:contextualSpacing w:val="0"/>
+            </w:pPr>
+            <w:r>
+              <w:rPr>
+                <w:rtl w:val="0"/>
+              </w:rPr>
+            </w:r>
+          </w:p>
+          <w:p>
+            <w:pPr>
+              <w:contextualSpacing w:val="0"/>
+            </w:pPr>
+            <w:r>
+              <w:rPr>
+                <w:rFonts w:ascii="Play" w:cs="Play" w:eastAsia="Play" w:hAnsi="Play"/>
+                <w:sz w:val="24"/>
+                <w:szCs w:val="24"/>
+                <w:rtl w:val="0"/>
+              </w:rPr>
+              <w:t xml:space="preserve">[ action cards ] ( 34 )</w:t>
+            </w:r>
+          </w:p>
+          <w:p>
+            <w:pPr>
+              <w:contextualSpacing w:val="0"/>
+            </w:pPr>
+            <w:r>
+              <w:rPr>
+                <w:rFonts w:ascii="Play" w:cs="Play" w:eastAsia="Play" w:hAnsi="Play"/>
+                <w:sz w:val="24"/>
+                <w:szCs w:val="24"/>
+                <w:rtl w:val="0"/>
+              </w:rPr>
+              <w:t xml:space="preserve">8x roasting stick</w:t>
+            </w:r>
+          </w:p>
+          <w:p>
+            <w:pPr>
+              <w:contextualSpacing w:val="0"/>
+            </w:pPr>
+            <w:r>
+              <w:rPr>
+                <w:rFonts w:ascii="Play" w:cs="Play" w:eastAsia="Play" w:hAnsi="Play"/>
+                <w:sz w:val="24"/>
+                <w:szCs w:val="24"/>
+                <w:rtl w:val="0"/>
+              </w:rPr>
+              <w:t xml:space="preserve">2x fishing stick</w:t>
+            </w:r>
+          </w:p>
+          <w:p>
+            <w:pPr>
+              <w:contextualSpacing w:val="0"/>
+            </w:pPr>
+            <w:r>
+              <w:rPr>
+                <w:rtl w:val="0"/>
+              </w:rPr>
+            </w:r>
+          </w:p>
+          <w:p>
+            <w:pPr>
+              <w:contextualSpacing w:val="0"/>
+            </w:pPr>
+            <w:r>
+              <w:rPr>
+                <w:rFonts w:ascii="Play" w:cs="Play" w:eastAsia="Play" w:hAnsi="Play"/>
+                <w:sz w:val="24"/>
+                <w:szCs w:val="24"/>
+                <w:rtl w:val="0"/>
+              </w:rPr>
+              <w:t xml:space="preserve">12x fire stick</w:t>
+            </w:r>
+          </w:p>
+          <w:p>
+            <w:pPr>
+              <w:contextualSpacing w:val="0"/>
+            </w:pPr>
+            <w:r>
+              <w:rPr>
+                <w:rFonts w:ascii="Play" w:cs="Play" w:eastAsia="Play" w:hAnsi="Play"/>
+                <w:sz w:val="24"/>
+                <w:szCs w:val="24"/>
+                <w:rtl w:val="0"/>
+              </w:rPr>
+              <w:t xml:space="preserve">4x shovel</w:t>
+            </w:r>
+          </w:p>
+          <w:p>
+            <w:pPr>
+              <w:contextualSpacing w:val="0"/>
+            </w:pPr>
+            <w:r>
+              <w:rPr>
+                <w:rtl w:val="0"/>
+              </w:rPr>
+            </w:r>
+          </w:p>
+          <w:p>
+            <w:pPr>
+              <w:contextualSpacing w:val="0"/>
+            </w:pPr>
+            <w:r>
+              <w:rPr>
+                <w:rFonts w:ascii="Play" w:cs="Play" w:eastAsia="Play" w:hAnsi="Play"/>
+                <w:sz w:val="24"/>
+                <w:szCs w:val="24"/>
+                <w:rtl w:val="0"/>
+              </w:rPr>
+              <w:t xml:space="preserve">2x balloon of propane</w:t>
+            </w:r>
+          </w:p>
+          <w:p>
+            <w:pPr>
+              <w:contextualSpacing w:val="0"/>
+            </w:pPr>
+            <w:r>
+              <w:rPr>
+                <w:rFonts w:ascii="Play" w:cs="Play" w:eastAsia="Play" w:hAnsi="Play"/>
+                <w:sz w:val="24"/>
+                <w:szCs w:val="24"/>
+                <w:rtl w:val="0"/>
+              </w:rPr>
+              <w:t xml:space="preserve">2x spaghetti</w:t>
+            </w:r>
+          </w:p>
+          <w:p>
+            <w:pPr>
+              <w:contextualSpacing w:val="0"/>
+            </w:pPr>
+            <w:r>
+              <w:rPr>
+                <w:rFonts w:ascii="Play" w:cs="Play" w:eastAsia="Play" w:hAnsi="Play"/>
+                <w:sz w:val="24"/>
+                <w:szCs w:val="24"/>
+                <w:rtl w:val="0"/>
+              </w:rPr>
+              <w:t xml:space="preserve">4x bucket of water</w:t>
+            </w:r>
+          </w:p>
+          <w:p>
+            <w:pPr>
+              <w:contextualSpacing w:val="0"/>
+            </w:pPr>
+            <w:r>
+              <w:rPr>
+                <w:rtl w:val="0"/>
+              </w:rPr>
+            </w:r>
+          </w:p>
+          <w:p>
+            <w:pPr>
+              <w:contextualSpacing w:val="0"/>
+            </w:pPr>
+            <w:r>
+              <w:rPr>
+                <w:rFonts w:ascii="Play" w:cs="Play" w:eastAsia="Play" w:hAnsi="Play"/>
+                <w:sz w:val="24"/>
+                <w:szCs w:val="24"/>
+                <w:rtl w:val="0"/>
+              </w:rPr>
+              <w:t xml:space="preserve">[ play immediately cards ] ( 10 )</w:t>
+            </w:r>
+          </w:p>
+          <w:p>
+            <w:pPr>
+              <w:contextualSpacing w:val="0"/>
+            </w:pPr>
+            <w:r>
+              <w:rPr>
+                <w:rFonts w:ascii="Play" w:cs="Play" w:eastAsia="Play" w:hAnsi="Play"/>
+                <w:sz w:val="24"/>
+                <w:szCs w:val="24"/>
+                <w:rtl w:val="0"/>
+              </w:rPr>
+              <w:t xml:space="preserve">2x lightning strike</w:t>
+            </w:r>
+          </w:p>
+          <w:p>
+            <w:pPr>
+              <w:contextualSpacing w:val="0"/>
+            </w:pPr>
+            <w:r>
+              <w:rPr>
+                <w:rFonts w:ascii="Play" w:cs="Play" w:eastAsia="Play" w:hAnsi="Play"/>
+                <w:sz w:val="24"/>
+                <w:szCs w:val="24"/>
+                <w:rtl w:val="0"/>
+              </w:rPr>
+              <w:t xml:space="preserve">2x rainstorm</w:t>
+            </w:r>
+          </w:p>
+          <w:p>
+            <w:pPr>
+              <w:contextualSpacing w:val="0"/>
+            </w:pPr>
+            <w:r>
+              <w:rPr>
+                <w:rFonts w:ascii="Play" w:cs="Play" w:eastAsia="Play" w:hAnsi="Play"/>
+                <w:sz w:val="24"/>
+                <w:szCs w:val="24"/>
+                <w:rtl w:val="0"/>
+              </w:rPr>
+              <w:t xml:space="preserve">2x wandering coals</w:t>
+            </w:r>
+          </w:p>
+          <w:p>
+            <w:pPr>
+              <w:contextualSpacing w:val="0"/>
+            </w:pPr>
+            <w:r>
+              <w:rPr>
+                <w:rFonts w:ascii="Play" w:cs="Play" w:eastAsia="Play" w:hAnsi="Play"/>
+                <w:sz w:val="24"/>
+                <w:szCs w:val="24"/>
+                <w:rtl w:val="0"/>
+              </w:rPr>
+              <w:t xml:space="preserve">1x santa coals</w:t>
+            </w:r>
+          </w:p>
+          <w:p>
+            <w:pPr>
+              <w:contextualSpacing w:val="0"/>
+            </w:pPr>
+            <w:r>
+              <w:rPr>
+                <w:rFonts w:ascii="Play" w:cs="Play" w:eastAsia="Play" w:hAnsi="Play"/>
+                <w:sz w:val="24"/>
+                <w:szCs w:val="24"/>
+                <w:rtl w:val="0"/>
+              </w:rPr>
+              <w:t xml:space="preserve">1x mrs. coals</w:t>
+            </w:r>
+          </w:p>
+          <w:p>
+            <w:pPr>
+              <w:contextualSpacing w:val="0"/>
+            </w:pPr>
+            <w:r>
+              <w:rPr>
+                <w:rFonts w:ascii="Play" w:cs="Play" w:eastAsia="Play" w:hAnsi="Play"/>
+                <w:sz w:val="24"/>
+                <w:szCs w:val="24"/>
+                <w:rtl w:val="0"/>
+              </w:rPr>
+              <w:t xml:space="preserve">1x hungry uncle</w:t>
+            </w:r>
+          </w:p>
+          <w:p>
+            <w:pPr>
+              <w:contextualSpacing w:val="0"/>
+            </w:pPr>
+            <w:r>
+              <w:rPr>
+                <w:rFonts w:ascii="Play" w:cs="Play" w:eastAsia="Play" w:hAnsi="Play"/>
+                <w:sz w:val="24"/>
+                <w:szCs w:val="24"/>
+                <w:rtl w:val="0"/>
+              </w:rPr>
+              <w:t xml:space="preserve">1x guilt trip</w:t>
+            </w:r>
+          </w:p>
           <w:p>
             <w:pPr>
               <w:contextualSpacing w:val="0"/>

</xml_diff>